<commit_message>
Committer: mdq3 <mdq3@sybil.(none)>  On branch master  Changes to be committed: 	modified:   doc/design/.~lock.feature_list.docx# 	modified:   doc/design/feature_list.docx 	modified:   proto/src/test_frame.erl
</commit_message>
<xml_diff>
--- a/doc/design/feature_list.docx
+++ b/doc/design/feature_list.docx
@@ -1312,6 +1312,31 @@
           <w:iCs w:val="false"/>
           <w:u w:val="none"/>
         </w:rPr>
+        <w:t xml:space="preserve"> submenu</w:t>
+      </w:r>
+    </w:p>
+    <w:p>
+      <w:pPr>
+        <w:pStyle w:val="style0"/>
+        <w:numPr>
+          <w:ilvl w:val="2"/>
+          <w:numId w:val="3"/>
+        </w:numPr>
+      </w:pPr>
+      <w:r>
+        <w:rPr>
+          <w:rFonts w:ascii="Arial" w:hAnsi="Arial"/>
+          <w:b w:val="false"/>
+          <w:bCs w:val="false"/>
+          <w:i w:val="false"/>
+          <w:iCs w:val="false"/>
+          <w:u w:val="none"/>
+        </w:rPr>
+        <w:t>indent width</w:t>
+        <w:tab/>
+        <w:tab/>
+        <w:tab/>
+        <w:tab/>
         <w:t xml:space="preserve"> submenu</w:t>
       </w:r>
     </w:p>
@@ -1810,14 +1835,6 @@
           <w:u w:val="none"/>
         </w:rPr>
         <w:t>about</w:t>
-      </w:r>
-    </w:p>
-    <w:p>
-      <w:pPr>
-        <w:pStyle w:val="style0"/>
-      </w:pPr>
-      <w:r>
-        <w:rPr/>
       </w:r>
     </w:p>
     <w:p>

</xml_diff>